<commit_message>
thesis paper - Changed abstract - added signature to cover page
</commit_message>
<xml_diff>
--- a/documentation/Thesis Paper/Cover masterproef Group T - ENG.docx
+++ b/documentation/Thesis Paper/Cover masterproef Group T - ENG.docx
@@ -23,8 +23,6 @@
         </w:rPr>
         <w:t>Application development with Microservice Architecture in Enterprise Java</w:t>
       </w:r>
-      <w:bookmarkStart w:id="0" w:name="_GoBack"/>
-      <w:bookmarkEnd w:id="0"/>
     </w:p>
     <w:p>
       <w:pPr>
@@ -546,6 +544,8 @@
           <w:lang w:val="en-US"/>
         </w:rPr>
       </w:pPr>
+      <w:bookmarkStart w:id="0" w:name="_GoBack"/>
+      <w:bookmarkEnd w:id="0"/>
     </w:p>
     <w:p>
       <w:pPr>
@@ -558,63 +558,6 @@
     </w:p>
     <w:p>
       <w:pPr>
-        <w:rPr>
-          <w:rFonts w:ascii="Arial" w:hAnsi="Arial" w:cs="Arial"/>
-          <w:sz w:val="40"/>
-          <w:lang w:val="en-US"/>
-        </w:rPr>
-      </w:pPr>
-    </w:p>
-    <w:p>
-      <w:pPr>
-        <w:rPr>
-          <w:rFonts w:ascii="Arial" w:hAnsi="Arial" w:cs="Arial"/>
-          <w:sz w:val="40"/>
-          <w:lang w:val="en-US"/>
-        </w:rPr>
-      </w:pPr>
-    </w:p>
-    <w:p>
-      <w:pPr>
-        <w:rPr>
-          <w:rFonts w:ascii="Arial" w:hAnsi="Arial" w:cs="Arial"/>
-          <w:sz w:val="40"/>
-          <w:lang w:val="en-US"/>
-        </w:rPr>
-      </w:pPr>
-    </w:p>
-    <w:p>
-      <w:pPr>
-        <w:rPr>
-          <w:rFonts w:ascii="Arial" w:hAnsi="Arial" w:cs="Arial"/>
-          <w:sz w:val="40"/>
-          <w:lang w:val="en-US"/>
-        </w:rPr>
-      </w:pPr>
-    </w:p>
-    <w:p>
-      <w:pPr>
-        <w:rPr>
-          <w:rFonts w:ascii="Arial" w:hAnsi="Arial" w:cs="Arial"/>
-          <w:sz w:val="40"/>
-          <w:lang w:val="en-US"/>
-        </w:rPr>
-      </w:pPr>
-    </w:p>
-    <w:p>
-      <w:pPr>
-        <w:rPr>
-          <w:rFonts w:ascii="Arial" w:hAnsi="Arial" w:cs="Arial"/>
-          <w:sz w:val="40"/>
-          <w:lang w:val="en-US"/>
-        </w:rPr>
-      </w:pPr>
-    </w:p>
-    <w:p>
-      <w:pPr>
-        <w:tabs>
-          <w:tab w:val="left" w:pos="3656"/>
-        </w:tabs>
         <w:rPr>
           <w:rFonts w:ascii="Arial" w:hAnsi="Arial" w:cs="Arial"/>
           <w:sz w:val="40"/>
@@ -632,13 +575,13 @@
               <wp:anchor distT="0" distB="0" distL="36195" distR="114300" simplePos="0" relativeHeight="251657216" behindDoc="0" locked="0" layoutInCell="1" allowOverlap="1" wp14:anchorId="0310D9D6" wp14:editId="38818AB5">
                 <wp:simplePos x="0" y="0"/>
                 <wp:positionH relativeFrom="margin">
-                  <wp:posOffset>3148330</wp:posOffset>
+                  <wp:posOffset>3146425</wp:posOffset>
                 </wp:positionH>
                 <wp:positionV relativeFrom="page">
-                  <wp:posOffset>7038974</wp:posOffset>
+                  <wp:posOffset>6599113</wp:posOffset>
                 </wp:positionV>
-                <wp:extent cx="3239770" cy="428625"/>
-                <wp:effectExtent l="0" t="0" r="0" b="9525"/>
+                <wp:extent cx="3239770" cy="839305"/>
+                <wp:effectExtent l="0" t="0" r="0" b="0"/>
                 <wp:wrapNone/>
                 <wp:docPr id="3" name="Tekstvak 40"/>
                 <wp:cNvGraphicFramePr/>
@@ -649,7 +592,7 @@
                       <wps:spPr>
                         <a:xfrm>
                           <a:off x="0" y="0"/>
-                          <a:ext cx="3239770" cy="428625"/>
+                          <a:ext cx="3239770" cy="839305"/>
                         </a:xfrm>
                         <a:prstGeom prst="rect">
                           <a:avLst/>
@@ -688,6 +631,16 @@
                                 <w:pPr>
                                   <w:pStyle w:val="CoverAuteur"/>
                                 </w:pPr>
+                              </w:p>
+                              <w:p>
+                                <w:pPr>
+                                  <w:pStyle w:val="CoverAuteur"/>
+                                </w:pPr>
+                              </w:p>
+                              <w:p>
+                                <w:pPr>
+                                  <w:pStyle w:val="CoverAuteur"/>
+                                </w:pPr>
                                 <w:r>
                                   <w:t>Guangming LUO</w:t>
                                 </w:r>
@@ -716,7 +669,11 @@
           </mc:Choice>
           <mc:Fallback>
             <w:pict>
-              <v:shape w14:anchorId="0310D9D6" id="Tekstvak 40" o:spid="_x0000_s1028" type="#_x0000_t202" style="position:absolute;margin-left:247.9pt;margin-top:554.25pt;width:255.1pt;height:33.75pt;z-index:251657216;visibility:visible;mso-wrap-style:square;mso-width-percent:0;mso-height-percent:0;mso-wrap-distance-left:2.85pt;mso-wrap-distance-top:0;mso-wrap-distance-right:9pt;mso-wrap-distance-bottom:0;mso-position-horizontal:absolute;mso-position-horizontal-relative:margin;mso-position-vertical:absolute;mso-position-vertical-relative:page;mso-width-percent:0;mso-height-percent:0;mso-width-relative:margin;mso-height-relative:margin;v-text-anchor:bottom" o:gfxdata="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" filled="f" stroked="f" strokeweight=".5pt">
+              <v:shapetype w14:anchorId="0310D9D6" id="_x0000_t202" coordsize="21600,21600" o:spt="202" path="m,l,21600r21600,l21600,xe">
+                <v:stroke joinstyle="miter"/>
+                <v:path gradientshapeok="t" o:connecttype="rect"/>
+              </v:shapetype>
+              <v:shape id="Tekstvak 40" o:spid="_x0000_s1028" type="#_x0000_t202" style="position:absolute;margin-left:247.75pt;margin-top:519.6pt;width:255.1pt;height:66.1pt;z-index:251657216;visibility:visible;mso-wrap-style:square;mso-width-percent:0;mso-height-percent:0;mso-wrap-distance-left:2.85pt;mso-wrap-distance-top:0;mso-wrap-distance-right:9pt;mso-wrap-distance-bottom:0;mso-position-horizontal:absolute;mso-position-horizontal-relative:margin;mso-position-vertical:absolute;mso-position-vertical-relative:page;mso-width-percent:0;mso-height-percent:0;mso-width-relative:margin;mso-height-relative:margin;v-text-anchor:bottom" o:gfxdata="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" filled="f" stroked="f" strokeweight=".5pt">
                 <v:textbox inset="0,0,0,0">
                   <w:txbxContent>
                     <w:sdt>
@@ -745,6 +702,16 @@
                           <w:pPr>
                             <w:pStyle w:val="CoverAuteur"/>
                           </w:pPr>
+                        </w:p>
+                        <w:p>
+                          <w:pPr>
+                            <w:pStyle w:val="CoverAuteur"/>
+                          </w:pPr>
+                        </w:p>
+                        <w:p>
+                          <w:pPr>
+                            <w:pStyle w:val="CoverAuteur"/>
+                          </w:pPr>
                           <w:r>
                             <w:t>Guangming LUO</w:t>
                           </w:r>
@@ -759,6 +726,164 @@
           </mc:Fallback>
         </mc:AlternateContent>
       </w:r>
+    </w:p>
+    <w:p>
+      <w:pPr>
+        <w:rPr>
+          <w:rFonts w:ascii="Arial" w:hAnsi="Arial" w:cs="Arial"/>
+          <w:sz w:val="40"/>
+          <w:lang w:val="en-US"/>
+        </w:rPr>
+      </w:pPr>
+    </w:p>
+    <w:p>
+      <w:pPr>
+        <w:rPr>
+          <w:rFonts w:ascii="Arial" w:hAnsi="Arial" w:cs="Arial"/>
+          <w:sz w:val="40"/>
+          <w:lang w:val="en-US"/>
+        </w:rPr>
+      </w:pPr>
+      <w:r>
+        <w:rPr>
+          <w:rFonts w:ascii="Arial" w:hAnsi="Arial" w:cs="Arial"/>
+          <w:noProof/>
+          <w:color w:val="278E74"/>
+          <w:sz w:val="60"/>
+          <w:szCs w:val="60"/>
+          <w:lang w:val="en-US"/>
+        </w:rPr>
+        <w:drawing>
+          <wp:anchor distT="0" distB="0" distL="114300" distR="114300" simplePos="0" relativeHeight="251666432" behindDoc="1" locked="0" layoutInCell="1" allowOverlap="1">
+            <wp:simplePos x="0" y="0"/>
+            <wp:positionH relativeFrom="column">
+              <wp:posOffset>4895491</wp:posOffset>
+            </wp:positionH>
+            <wp:positionV relativeFrom="paragraph">
+              <wp:posOffset>182880</wp:posOffset>
+            </wp:positionV>
+            <wp:extent cx="1496769" cy="541655"/>
+            <wp:effectExtent l="0" t="0" r="0" b="0"/>
+            <wp:wrapNone/>
+            <wp:docPr id="1" name="Picture 1"/>
+            <wp:cNvGraphicFramePr>
+              <a:graphicFrameLocks xmlns:a="http://schemas.openxmlformats.org/drawingml/2006/main" noChangeAspect="1"/>
+            </wp:cNvGraphicFramePr>
+            <a:graphic xmlns:a="http://schemas.openxmlformats.org/drawingml/2006/main">
+              <a:graphicData uri="http://schemas.openxmlformats.org/drawingml/2006/picture">
+                <pic:pic xmlns:pic="http://schemas.openxmlformats.org/drawingml/2006/picture">
+                  <pic:nvPicPr>
+                    <pic:cNvPr id="1" name="glSignature.jpg"/>
+                    <pic:cNvPicPr/>
+                  </pic:nvPicPr>
+                  <pic:blipFill>
+                    <a:blip r:embed="rId6" cstate="print">
+                      <a:extLst>
+                        <a:ext uri="{BEBA8EAE-BF5A-486C-A8C5-ECC9F3942E4B}">
+                          <a14:imgProps xmlns:a14="http://schemas.microsoft.com/office/drawing/2010/main">
+                            <a14:imgLayer r:embed="rId7">
+                              <a14:imgEffect>
+                                <a14:backgroundRemoval t="10000" b="90000" l="10000" r="90000">
+                                  <a14:foregroundMark x1="36080" y1="50658" x2="36190" y2="49671"/>
+                                  <a14:foregroundMark x1="35970" y1="51645" x2="36080" y2="50658"/>
+                                  <a14:foregroundMark x1="35714" y1="53947" x2="35970" y2="51645"/>
+                                  <a14:foregroundMark x1="37024" y1="45066" x2="37024" y2="45066"/>
+                                  <a14:foregroundMark x1="37262" y1="50000" x2="37262" y2="50000"/>
+                                  <a14:foregroundMark x1="37619" y1="48026" x2="37619" y2="48026"/>
+                                  <a14:backgroundMark x1="36905" y1="48355" x2="36905" y2="48355"/>
+                                  <a14:backgroundMark x1="36905" y1="53289" x2="36905" y2="53289"/>
+                                  <a14:backgroundMark x1="36667" y1="54934" x2="36667" y2="54934"/>
+                                  <a14:backgroundMark x1="37857" y1="48355" x2="37857" y2="48355"/>
+                                  <a14:backgroundMark x1="37619" y1="50658" x2="37619" y2="50658"/>
+                                  <a14:backgroundMark x1="36429" y1="51645" x2="36429" y2="51645"/>
+                                  <a14:backgroundMark x1="45952" y1="43092" x2="45952" y2="43092"/>
+                                  <a14:backgroundMark x1="46190" y1="42105" x2="46190" y2="42105"/>
+                                  <a14:backgroundMark x1="59643" y1="42105" x2="59643" y2="42105"/>
+                                </a14:backgroundRemoval>
+                              </a14:imgEffect>
+                            </a14:imgLayer>
+                          </a14:imgProps>
+                        </a:ext>
+                        <a:ext uri="{28A0092B-C50C-407E-A947-70E740481C1C}">
+                          <a14:useLocalDpi xmlns:a14="http://schemas.microsoft.com/office/drawing/2010/main" val="0"/>
+                        </a:ext>
+                      </a:extLst>
+                    </a:blip>
+                    <a:stretch>
+                      <a:fillRect/>
+                    </a:stretch>
+                  </pic:blipFill>
+                  <pic:spPr>
+                    <a:xfrm>
+                      <a:off x="0" y="0"/>
+                      <a:ext cx="1496769" cy="541655"/>
+                    </a:xfrm>
+                    <a:prstGeom prst="rect">
+                      <a:avLst/>
+                    </a:prstGeom>
+                  </pic:spPr>
+                </pic:pic>
+              </a:graphicData>
+            </a:graphic>
+            <wp14:sizeRelH relativeFrom="margin">
+              <wp14:pctWidth>0</wp14:pctWidth>
+            </wp14:sizeRelH>
+            <wp14:sizeRelV relativeFrom="margin">
+              <wp14:pctHeight>0</wp14:pctHeight>
+            </wp14:sizeRelV>
+          </wp:anchor>
+        </w:drawing>
+      </w:r>
+    </w:p>
+    <w:p>
+      <w:pPr>
+        <w:tabs>
+          <w:tab w:val="left" w:pos="5190"/>
+        </w:tabs>
+        <w:rPr>
+          <w:rFonts w:ascii="Arial" w:hAnsi="Arial" w:cs="Arial"/>
+          <w:sz w:val="40"/>
+          <w:lang w:val="en-US"/>
+        </w:rPr>
+      </w:pPr>
+      <w:r>
+        <w:rPr>
+          <w:rFonts w:ascii="Arial" w:hAnsi="Arial" w:cs="Arial"/>
+          <w:sz w:val="40"/>
+          <w:lang w:val="en-US"/>
+        </w:rPr>
+        <w:tab/>
+      </w:r>
+    </w:p>
+    <w:p>
+      <w:pPr>
+        <w:rPr>
+          <w:rFonts w:ascii="Arial" w:hAnsi="Arial" w:cs="Arial"/>
+          <w:sz w:val="40"/>
+          <w:lang w:val="en-US"/>
+        </w:rPr>
+      </w:pPr>
+    </w:p>
+    <w:p>
+      <w:pPr>
+        <w:rPr>
+          <w:rFonts w:ascii="Arial" w:hAnsi="Arial" w:cs="Arial"/>
+          <w:sz w:val="40"/>
+          <w:lang w:val="en-US"/>
+        </w:rPr>
+      </w:pPr>
+    </w:p>
+    <w:p>
+      <w:pPr>
+        <w:tabs>
+          <w:tab w:val="left" w:pos="3656"/>
+        </w:tabs>
+        <w:rPr>
+          <w:rFonts w:ascii="Arial" w:hAnsi="Arial" w:cs="Arial"/>
+          <w:sz w:val="40"/>
+          <w:lang w:val="en-US"/>
+        </w:rPr>
+      </w:pPr>
       <w:r>
         <w:rPr>
           <w:rFonts w:ascii="Arial" w:hAnsi="Arial" w:cs="Arial"/>
@@ -1546,10 +1671,10 @@
           <w:lang w:val="en-US"/>
         </w:rPr>
         <w:sectPr>
-          <w:headerReference w:type="default" r:id="rId6"/>
-          <w:footerReference w:type="default" r:id="rId7"/>
-          <w:headerReference w:type="first" r:id="rId8"/>
-          <w:footerReference w:type="first" r:id="rId9"/>
+          <w:headerReference w:type="default" r:id="rId8"/>
+          <w:footerReference w:type="default" r:id="rId9"/>
+          <w:headerReference w:type="first" r:id="rId10"/>
+          <w:footerReference w:type="first" r:id="rId11"/>
           <w:pgSz w:w="11906" w:h="16838"/>
           <w:pgMar w:top="5214" w:right="1417" w:bottom="1417" w:left="1417" w:header="708" w:footer="708" w:gutter="0"/>
           <w:cols w:space="708"/>
@@ -1726,10 +1851,10 @@
       </w:pPr>
     </w:p>
     <w:sectPr>
-      <w:headerReference w:type="even" r:id="rId10"/>
-      <w:headerReference w:type="default" r:id="rId11"/>
-      <w:footerReference w:type="even" r:id="rId12"/>
-      <w:footerReference w:type="default" r:id="rId13"/>
+      <w:headerReference w:type="even" r:id="rId12"/>
+      <w:headerReference w:type="default" r:id="rId13"/>
+      <w:footerReference w:type="even" r:id="rId14"/>
+      <w:footerReference w:type="default" r:id="rId15"/>
       <w:type w:val="oddPage"/>
       <w:pgSz w:w="11906" w:h="16838" w:code="9"/>
       <w:pgMar w:top="1134" w:right="1644" w:bottom="2268" w:left="1134" w:header="567" w:footer="567" w:gutter="0"/>
@@ -3150,7 +3275,7 @@
     <w:lsdException w:name="Table Web 2" w:semiHidden="1" w:unhideWhenUsed="1"/>
     <w:lsdException w:name="Table Web 3" w:semiHidden="1" w:unhideWhenUsed="1"/>
     <w:lsdException w:name="Balloon Text" w:semiHidden="1" w:unhideWhenUsed="1"/>
-    <w:lsdException w:name="Table Grid" w:semiHidden="1" w:uiPriority="59" w:unhideWhenUsed="1"/>
+    <w:lsdException w:name="Table Grid" w:uiPriority="59"/>
     <w:lsdException w:name="Table Theme" w:semiHidden="1" w:unhideWhenUsed="1"/>
     <w:lsdException w:name="Placeholder Text" w:semiHidden="1"/>
     <w:lsdException w:name="No Spacing" w:uiPriority="0" w:qFormat="1"/>
@@ -3689,6 +3814,7 @@
     <w:rsid w:val="00254DEC"/>
     <w:rsid w:val="003A4F7E"/>
     <w:rsid w:val="00442501"/>
+    <w:rsid w:val="005537CB"/>
     <w:rsid w:val="00584471"/>
     <w:rsid w:val="005B60A9"/>
     <w:rsid w:val="00632D69"/>
@@ -3891,7 +4017,7 @@
     <w:lsdException w:name="Table Web 2" w:semiHidden="1" w:unhideWhenUsed="1"/>
     <w:lsdException w:name="Table Web 3" w:semiHidden="1" w:unhideWhenUsed="1"/>
     <w:lsdException w:name="Balloon Text" w:semiHidden="1" w:unhideWhenUsed="1"/>
-    <w:lsdException w:name="Table Grid" w:semiHidden="1" w:uiPriority="59" w:unhideWhenUsed="1"/>
+    <w:lsdException w:name="Table Grid" w:uiPriority="59"/>
     <w:lsdException w:name="Table Theme" w:semiHidden="1" w:unhideWhenUsed="1"/>
     <w:lsdException w:name="Placeholder Text" w:semiHidden="1"/>
     <w:lsdException w:name="No Spacing" w:uiPriority="1" w:qFormat="1"/>

</xml_diff>

<commit_message>
added signature to cover page
</commit_message>
<xml_diff>
--- a/documentation/Thesis Paper/Cover masterproef Group T - ENG.docx
+++ b/documentation/Thesis Paper/Cover masterproef Group T - ENG.docx
@@ -2,6 +2,19 @@
 <file path=word/document.xml><?xml version="1.0" encoding="utf-8"?>
 <w:document xmlns:wpc="http://schemas.microsoft.com/office/word/2010/wordprocessingCanvas" xmlns:cx="http://schemas.microsoft.com/office/drawing/2014/chartex" xmlns:cx1="http://schemas.microsoft.com/office/drawing/2015/9/8/chartex" xmlns:cx2="http://schemas.microsoft.com/office/drawing/2015/10/21/chartex" xmlns:cx3="http://schemas.microsoft.com/office/drawing/2016/5/9/chartex" xmlns:cx4="http://schemas.microsoft.com/office/drawing/2016/5/10/chartex" xmlns:cx5="http://schemas.microsoft.com/office/drawing/2016/5/11/chartex" xmlns:cx6="http://schemas.microsoft.com/office/drawing/2016/5/12/chartex" xmlns:cx7="http://schemas.microsoft.com/office/drawing/2016/5/13/chartex" xmlns:cx8="http://schemas.microsoft.com/office/drawing/2016/5/14/chartex" xmlns:mc="http://schemas.openxmlformats.org/markup-compatibility/2006" xmlns:aink="http://schemas.microsoft.com/office/drawing/2016/ink" xmlns:o="urn:schemas-microsoft-com:office:office" xmlns:r="http://schemas.openxmlformats.org/officeDocument/2006/relationships" xmlns:m="http://schemas.openxmlformats.org/officeDocument/2006/math" xmlns:v="urn:schemas-microsoft-com:vml" xmlns:wp14="http://schemas.microsoft.com/office/word/2010/wordprocessingDrawing" xmlns:wp="http://schemas.openxmlformats.org/drawingml/2006/wordprocessingDrawing" xmlns:w10="urn:schemas-microsoft-com:office:word" xmlns:w="http://schemas.openxmlformats.org/wordprocessingml/2006/main" xmlns:w14="http://schemas.microsoft.com/office/word/2010/wordml" xmlns:w15="http://schemas.microsoft.com/office/word/2012/wordml" xmlns:w16se="http://schemas.microsoft.com/office/word/2015/wordml/symex" xmlns:wpg="http://schemas.microsoft.com/office/word/2010/wordprocessingGroup" xmlns:wpi="http://schemas.microsoft.com/office/word/2010/wordprocessingInk" xmlns:wne="http://schemas.microsoft.com/office/word/2006/wordml" xmlns:wps="http://schemas.microsoft.com/office/word/2010/wordprocessingShape" mc:Ignorable="w14 w15 w16se wp14">
   <w:body>
+    <w:p>
+      <w:pPr>
+        <w:spacing w:line="360" w:lineRule="auto"/>
+        <w:rPr>
+          <w:rFonts w:ascii="Arial" w:hAnsi="Arial" w:cs="Arial"/>
+          <w:noProof/>
+          <w:color w:val="278E74"/>
+          <w:sz w:val="60"/>
+          <w:szCs w:val="60"/>
+          <w:lang w:val="en-US"/>
+        </w:rPr>
+      </w:pPr>
+    </w:p>
     <w:p>
       <w:pPr>
         <w:spacing w:line="360" w:lineRule="auto"/>
@@ -236,6 +249,8 @@
             </w:rPr>
             <w:t>A Spring Boot Case Study</w:t>
           </w:r>
+          <w:bookmarkStart w:id="0" w:name="_GoBack"/>
+          <w:bookmarkEnd w:id="0"/>
         </w:sdtContent>
       </w:sdt>
       <w:r>
@@ -535,35 +550,6 @@
           <w:lang w:val="en-US"/>
         </w:rPr>
       </w:pPr>
-    </w:p>
-    <w:p>
-      <w:pPr>
-        <w:rPr>
-          <w:rFonts w:ascii="Arial" w:hAnsi="Arial" w:cs="Arial"/>
-          <w:sz w:val="40"/>
-          <w:lang w:val="en-US"/>
-        </w:rPr>
-      </w:pPr>
-      <w:bookmarkStart w:id="0" w:name="_GoBack"/>
-      <w:bookmarkEnd w:id="0"/>
-    </w:p>
-    <w:p>
-      <w:pPr>
-        <w:rPr>
-          <w:rFonts w:ascii="Arial" w:hAnsi="Arial" w:cs="Arial"/>
-          <w:sz w:val="40"/>
-          <w:lang w:val="en-US"/>
-        </w:rPr>
-      </w:pPr>
-    </w:p>
-    <w:p>
-      <w:pPr>
-        <w:rPr>
-          <w:rFonts w:ascii="Arial" w:hAnsi="Arial" w:cs="Arial"/>
-          <w:sz w:val="40"/>
-          <w:lang w:val="en-US"/>
-        </w:rPr>
-      </w:pPr>
       <w:r>
         <w:rPr>
           <w:noProof/>
@@ -575,13 +561,13 @@
               <wp:anchor distT="0" distB="0" distL="36195" distR="114300" simplePos="0" relativeHeight="251657216" behindDoc="0" locked="0" layoutInCell="1" allowOverlap="1" wp14:anchorId="0310D9D6" wp14:editId="38818AB5">
                 <wp:simplePos x="0" y="0"/>
                 <wp:positionH relativeFrom="margin">
-                  <wp:posOffset>3146425</wp:posOffset>
+                  <wp:posOffset>3145732</wp:posOffset>
                 </wp:positionH>
                 <wp:positionV relativeFrom="page">
-                  <wp:posOffset>6599113</wp:posOffset>
+                  <wp:posOffset>6601691</wp:posOffset>
                 </wp:positionV>
-                <wp:extent cx="3239770" cy="839305"/>
-                <wp:effectExtent l="0" t="0" r="0" b="0"/>
+                <wp:extent cx="3239770" cy="1101436"/>
+                <wp:effectExtent l="0" t="0" r="0" b="3810"/>
                 <wp:wrapNone/>
                 <wp:docPr id="3" name="Tekstvak 40"/>
                 <wp:cNvGraphicFramePr/>
@@ -592,7 +578,7 @@
                       <wps:spPr>
                         <a:xfrm>
                           <a:off x="0" y="0"/>
-                          <a:ext cx="3239770" cy="839305"/>
+                          <a:ext cx="3239770" cy="1101436"/>
                         </a:xfrm>
                         <a:prstGeom prst="rect">
                           <a:avLst/>
@@ -641,6 +627,11 @@
                                 <w:pPr>
                                   <w:pStyle w:val="CoverAuteur"/>
                                 </w:pPr>
+                              </w:p>
+                              <w:p>
+                                <w:pPr>
+                                  <w:pStyle w:val="CoverAuteur"/>
+                                </w:pPr>
                                 <w:r>
                                   <w:t>Guangming LUO</w:t>
                                 </w:r>
@@ -669,11 +660,7 @@
           </mc:Choice>
           <mc:Fallback>
             <w:pict>
-              <v:shapetype w14:anchorId="0310D9D6" id="_x0000_t202" coordsize="21600,21600" o:spt="202" path="m,l,21600r21600,l21600,xe">
-                <v:stroke joinstyle="miter"/>
-                <v:path gradientshapeok="t" o:connecttype="rect"/>
-              </v:shapetype>
-              <v:shape id="Tekstvak 40" o:spid="_x0000_s1028" type="#_x0000_t202" style="position:absolute;margin-left:247.75pt;margin-top:519.6pt;width:255.1pt;height:66.1pt;z-index:251657216;visibility:visible;mso-wrap-style:square;mso-width-percent:0;mso-height-percent:0;mso-wrap-distance-left:2.85pt;mso-wrap-distance-top:0;mso-wrap-distance-right:9pt;mso-wrap-distance-bottom:0;mso-position-horizontal:absolute;mso-position-horizontal-relative:margin;mso-position-vertical:absolute;mso-position-vertical-relative:page;mso-width-percent:0;mso-height-percent:0;mso-width-relative:margin;mso-height-relative:margin;v-text-anchor:bottom" o:gfxdata="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" filled="f" stroked="f" strokeweight=".5pt">
+              <v:shape w14:anchorId="0310D9D6" id="Tekstvak 40" o:spid="_x0000_s1028" type="#_x0000_t202" style="position:absolute;margin-left:247.7pt;margin-top:519.8pt;width:255.1pt;height:86.75pt;z-index:251657216;visibility:visible;mso-wrap-style:square;mso-width-percent:0;mso-height-percent:0;mso-wrap-distance-left:2.85pt;mso-wrap-distance-top:0;mso-wrap-distance-right:9pt;mso-wrap-distance-bottom:0;mso-position-horizontal:absolute;mso-position-horizontal-relative:margin;mso-position-vertical:absolute;mso-position-vertical-relative:page;mso-width-percent:0;mso-height-percent:0;mso-width-relative:margin;mso-height-relative:margin;v-text-anchor:bottom" o:gfxdata="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" filled="f" stroked="f" strokeweight=".5pt">
                 <v:textbox inset="0,0,0,0">
                   <w:txbxContent>
                     <w:sdt>
@@ -712,6 +699,11 @@
                           <w:pPr>
                             <w:pStyle w:val="CoverAuteur"/>
                           </w:pPr>
+                        </w:p>
+                        <w:p>
+                          <w:pPr>
+                            <w:pStyle w:val="CoverAuteur"/>
+                          </w:pPr>
                           <w:r>
                             <w:t>Guangming LUO</w:t>
                           </w:r>
@@ -735,15 +727,6 @@
           <w:lang w:val="en-US"/>
         </w:rPr>
       </w:pPr>
-    </w:p>
-    <w:p>
-      <w:pPr>
-        <w:rPr>
-          <w:rFonts w:ascii="Arial" w:hAnsi="Arial" w:cs="Arial"/>
-          <w:sz w:val="40"/>
-          <w:lang w:val="en-US"/>
-        </w:rPr>
-      </w:pPr>
       <w:r>
         <w:rPr>
           <w:rFonts w:ascii="Arial" w:hAnsi="Arial" w:cs="Arial"/>
@@ -754,13 +737,117 @@
           <w:lang w:val="en-US"/>
         </w:rPr>
         <w:drawing>
+          <wp:anchor distT="0" distB="0" distL="114300" distR="114300" simplePos="0" relativeHeight="251667456" behindDoc="0" locked="0" layoutInCell="1" allowOverlap="1">
+            <wp:simplePos x="0" y="0"/>
+            <wp:positionH relativeFrom="column">
+              <wp:posOffset>5327304</wp:posOffset>
+            </wp:positionH>
+            <wp:positionV relativeFrom="paragraph">
+              <wp:posOffset>152516</wp:posOffset>
+            </wp:positionV>
+            <wp:extent cx="688340" cy="570865"/>
+            <wp:effectExtent l="0" t="0" r="0" b="635"/>
+            <wp:wrapNone/>
+            <wp:docPr id="13" name="Picture 13"/>
+            <wp:cNvGraphicFramePr>
+              <a:graphicFrameLocks xmlns:a="http://schemas.openxmlformats.org/drawingml/2006/main" noChangeAspect="1"/>
+            </wp:cNvGraphicFramePr>
+            <a:graphic xmlns:a="http://schemas.openxmlformats.org/drawingml/2006/main">
+              <a:graphicData uri="http://schemas.openxmlformats.org/drawingml/2006/picture">
+                <pic:pic xmlns:pic="http://schemas.openxmlformats.org/drawingml/2006/picture">
+                  <pic:nvPicPr>
+                    <pic:cNvPr id="13" name="DSC_0095.JPG"/>
+                    <pic:cNvPicPr/>
+                  </pic:nvPicPr>
+                  <pic:blipFill rotWithShape="1">
+                    <a:blip r:embed="rId6" cstate="print">
+                      <a:extLst>
+                        <a:ext uri="{BEBA8EAE-BF5A-486C-A8C5-ECC9F3942E4B}">
+                          <a14:imgProps xmlns:a14="http://schemas.microsoft.com/office/drawing/2010/main">
+                            <a14:imgLayer r:embed="rId7">
+                              <a14:imgEffect>
+                                <a14:backgroundRemoval t="35933" b="68133" l="40907" r="62092">
+                                  <a14:foregroundMark x1="42932" y1="68133" x2="42932" y2="68133"/>
+                                </a14:backgroundRemoval>
+                              </a14:imgEffect>
+                            </a14:imgLayer>
+                          </a14:imgProps>
+                        </a:ext>
+                        <a:ext uri="{28A0092B-C50C-407E-A947-70E740481C1C}">
+                          <a14:useLocalDpi xmlns:a14="http://schemas.microsoft.com/office/drawing/2010/main" val="0"/>
+                        </a:ext>
+                      </a:extLst>
+                    </a:blip>
+                    <a:srcRect l="38282" t="32092" r="35260" b="28896"/>
+                    <a:stretch/>
+                  </pic:blipFill>
+                  <pic:spPr bwMode="auto">
+                    <a:xfrm>
+                      <a:off x="0" y="0"/>
+                      <a:ext cx="688340" cy="570865"/>
+                    </a:xfrm>
+                    <a:prstGeom prst="rect">
+                      <a:avLst/>
+                    </a:prstGeom>
+                    <a:ln>
+                      <a:noFill/>
+                    </a:ln>
+                    <a:extLst>
+                      <a:ext uri="{53640926-AAD7-44D8-BBD7-CCE9431645EC}">
+                        <a14:shadowObscured xmlns:a14="http://schemas.microsoft.com/office/drawing/2010/main"/>
+                      </a:ext>
+                    </a:extLst>
+                  </pic:spPr>
+                </pic:pic>
+              </a:graphicData>
+            </a:graphic>
+          </wp:anchor>
+        </w:drawing>
+      </w:r>
+    </w:p>
+    <w:p>
+      <w:pPr>
+        <w:rPr>
+          <w:rFonts w:ascii="Arial" w:hAnsi="Arial" w:cs="Arial"/>
+          <w:sz w:val="40"/>
+          <w:lang w:val="en-US"/>
+        </w:rPr>
+      </w:pPr>
+    </w:p>
+    <w:p>
+      <w:pPr>
+        <w:rPr>
+          <w:rFonts w:ascii="Arial" w:hAnsi="Arial" w:cs="Arial"/>
+          <w:sz w:val="40"/>
+          <w:lang w:val="en-US"/>
+        </w:rPr>
+      </w:pPr>
+    </w:p>
+    <w:p>
+      <w:pPr>
+        <w:rPr>
+          <w:rFonts w:ascii="Arial" w:hAnsi="Arial" w:cs="Arial"/>
+          <w:sz w:val="40"/>
+          <w:lang w:val="en-US"/>
+        </w:rPr>
+      </w:pPr>
+      <w:r>
+        <w:rPr>
+          <w:rFonts w:ascii="Arial" w:hAnsi="Arial" w:cs="Arial"/>
+          <w:noProof/>
+          <w:color w:val="278E74"/>
+          <w:sz w:val="60"/>
+          <w:szCs w:val="60"/>
+          <w:lang w:val="en-US"/>
+        </w:rPr>
+        <w:drawing>
           <wp:anchor distT="0" distB="0" distL="114300" distR="114300" simplePos="0" relativeHeight="251666432" behindDoc="1" locked="0" layoutInCell="1" allowOverlap="1">
             <wp:simplePos x="0" y="0"/>
             <wp:positionH relativeFrom="column">
-              <wp:posOffset>4895491</wp:posOffset>
+              <wp:posOffset>4860579</wp:posOffset>
             </wp:positionH>
             <wp:positionV relativeFrom="paragraph">
-              <wp:posOffset>182880</wp:posOffset>
+              <wp:posOffset>80126</wp:posOffset>
             </wp:positionV>
             <wp:extent cx="1496769" cy="541655"/>
             <wp:effectExtent l="0" t="0" r="0" b="0"/>
@@ -777,28 +864,18 @@
                     <pic:cNvPicPr/>
                   </pic:nvPicPr>
                   <pic:blipFill>
-                    <a:blip r:embed="rId6" cstate="print">
+                    <a:blip r:embed="rId8" cstate="print">
                       <a:extLst>
                         <a:ext uri="{BEBA8EAE-BF5A-486C-A8C5-ECC9F3942E4B}">
                           <a14:imgProps xmlns:a14="http://schemas.microsoft.com/office/drawing/2010/main">
-                            <a14:imgLayer r:embed="rId7">
+                            <a14:imgLayer r:embed="rId9">
                               <a14:imgEffect>
                                 <a14:backgroundRemoval t="10000" b="90000" l="10000" r="90000">
-                                  <a14:foregroundMark x1="36080" y1="50658" x2="36190" y2="49671"/>
-                                  <a14:foregroundMark x1="35970" y1="51645" x2="36080" y2="50658"/>
-                                  <a14:foregroundMark x1="35714" y1="53947" x2="35970" y2="51645"/>
-                                  <a14:foregroundMark x1="37024" y1="45066" x2="37024" y2="45066"/>
-                                  <a14:foregroundMark x1="37262" y1="50000" x2="37262" y2="50000"/>
-                                  <a14:foregroundMark x1="37619" y1="48026" x2="37619" y2="48026"/>
-                                  <a14:backgroundMark x1="36905" y1="48355" x2="36905" y2="48355"/>
-                                  <a14:backgroundMark x1="36905" y1="53289" x2="36905" y2="53289"/>
-                                  <a14:backgroundMark x1="36667" y1="54934" x2="36667" y2="54934"/>
-                                  <a14:backgroundMark x1="37857" y1="48355" x2="37857" y2="48355"/>
-                                  <a14:backgroundMark x1="37619" y1="50658" x2="37619" y2="50658"/>
-                                  <a14:backgroundMark x1="36429" y1="51645" x2="36429" y2="51645"/>
-                                  <a14:backgroundMark x1="45952" y1="43092" x2="45952" y2="43092"/>
-                                  <a14:backgroundMark x1="46190" y1="42105" x2="46190" y2="42105"/>
-                                  <a14:backgroundMark x1="59643" y1="42105" x2="59643" y2="42105"/>
+                                  <a14:foregroundMark x1="56389" y1="66923" x2="56389" y2="66923"/>
+                                  <a14:backgroundMark x1="56944" y1="65385" x2="56944" y2="65385"/>
+                                  <a14:backgroundMark x1="56667" y1="63846" x2="56667" y2="63846"/>
+                                  <a14:backgroundMark x1="56389" y1="63846" x2="56389" y2="63846"/>
+                                  <a14:backgroundMark x1="56389" y1="64615" x2="56389" y2="64615"/>
                                 </a14:backgroundRemoval>
                               </a14:imgEffect>
                             </a14:imgLayer>
@@ -834,6 +911,15 @@
           </wp:anchor>
         </w:drawing>
       </w:r>
+    </w:p>
+    <w:p>
+      <w:pPr>
+        <w:rPr>
+          <w:rFonts w:ascii="Arial" w:hAnsi="Arial" w:cs="Arial"/>
+          <w:sz w:val="40"/>
+          <w:lang w:val="en-US"/>
+        </w:rPr>
+      </w:pPr>
     </w:p>
     <w:p>
       <w:pPr>
@@ -1671,10 +1757,10 @@
           <w:lang w:val="en-US"/>
         </w:rPr>
         <w:sectPr>
-          <w:headerReference w:type="default" r:id="rId8"/>
-          <w:footerReference w:type="default" r:id="rId9"/>
-          <w:headerReference w:type="first" r:id="rId10"/>
-          <w:footerReference w:type="first" r:id="rId11"/>
+          <w:headerReference w:type="default" r:id="rId10"/>
+          <w:footerReference w:type="default" r:id="rId11"/>
+          <w:headerReference w:type="first" r:id="rId12"/>
+          <w:footerReference w:type="first" r:id="rId13"/>
           <w:pgSz w:w="11906" w:h="16838"/>
           <w:pgMar w:top="5214" w:right="1417" w:bottom="1417" w:left="1417" w:header="708" w:footer="708" w:gutter="0"/>
           <w:cols w:space="708"/>
@@ -1851,10 +1937,10 @@
       </w:pPr>
     </w:p>
     <w:sectPr>
-      <w:headerReference w:type="even" r:id="rId12"/>
-      <w:headerReference w:type="default" r:id="rId13"/>
-      <w:footerReference w:type="even" r:id="rId14"/>
-      <w:footerReference w:type="default" r:id="rId15"/>
+      <w:headerReference w:type="even" r:id="rId14"/>
+      <w:headerReference w:type="default" r:id="rId15"/>
+      <w:footerReference w:type="even" r:id="rId16"/>
+      <w:footerReference w:type="default" r:id="rId17"/>
       <w:type w:val="oddPage"/>
       <w:pgSz w:w="11906" w:h="16838" w:code="9"/>
       <w:pgMar w:top="1134" w:right="1644" w:bottom="2268" w:left="1134" w:header="567" w:footer="567" w:gutter="0"/>
@@ -3814,6 +3900,8 @@
     <w:rsid w:val="00254DEC"/>
     <w:rsid w:val="003A4F7E"/>
     <w:rsid w:val="00442501"/>
+    <w:rsid w:val="00443EFE"/>
+    <w:rsid w:val="00526F45"/>
     <w:rsid w:val="005537CB"/>
     <w:rsid w:val="00584471"/>
     <w:rsid w:val="005B60A9"/>

</xml_diff>

<commit_message>
thesis paper - updated cover page
</commit_message>
<xml_diff>
--- a/documentation/Thesis Paper/Cover masterproef Group T - ENG.docx
+++ b/documentation/Thesis Paper/Cover masterproef Group T - ENG.docx
@@ -249,8 +249,6 @@
             </w:rPr>
             <w:t>A Spring Boot Case Study</w:t>
           </w:r>
-          <w:bookmarkStart w:id="0" w:name="_GoBack"/>
-          <w:bookmarkEnd w:id="0"/>
         </w:sdtContent>
       </w:sdt>
       <w:r>
@@ -831,6 +829,7 @@
           <w:lang w:val="en-US"/>
         </w:rPr>
       </w:pPr>
+      <w:bookmarkStart w:id="0" w:name="_GoBack"/>
       <w:r>
         <w:rPr>
           <w:rFonts w:ascii="Arial" w:hAnsi="Arial" w:cs="Arial"/>
@@ -872,6 +871,7 @@
                               <a14:imgEffect>
                                 <a14:backgroundRemoval t="10000" b="90000" l="10000" r="90000">
                                   <a14:foregroundMark x1="56389" y1="66923" x2="56389" y2="66923"/>
+                                  <a14:foregroundMark x1="57500" y1="26923" x2="57500" y2="26923"/>
                                   <a14:backgroundMark x1="56944" y1="65385" x2="56944" y2="65385"/>
                                   <a14:backgroundMark x1="56667" y1="63846" x2="56667" y2="63846"/>
                                   <a14:backgroundMark x1="56389" y1="63846" x2="56389" y2="63846"/>
@@ -911,6 +911,7 @@
           </wp:anchor>
         </w:drawing>
       </w:r>
+      <w:bookmarkEnd w:id="0"/>
     </w:p>
     <w:p>
       <w:pPr>
@@ -3901,6 +3902,7 @@
     <w:rsid w:val="003A4F7E"/>
     <w:rsid w:val="00442501"/>
     <w:rsid w:val="00443EFE"/>
+    <w:rsid w:val="004E22A5"/>
     <w:rsid w:val="00526F45"/>
     <w:rsid w:val="005537CB"/>
     <w:rsid w:val="00584471"/>

</xml_diff>